<commit_message>
add Kent's comments and time estimation
Former-commit-id: 2d169bea91ee8d73b25d18f2332448c74fd21fbe
</commit_message>
<xml_diff>
--- a/RFCs/HDF5/hdf-java/nasa_briefing_2012/RFC_support_opendap_in_hdfview.docx
+++ b/RFCs/HDF5/hdf-java/nasa_briefing_2012/RFC_support_opendap_in_hdfview.docx
@@ -190,6 +190,118 @@
       <w:r>
         <w:t>?</w:t>
       </w:r>
+      <w:ins w:id="0" w:author="Peter" w:date="2013-04-08T09:06:00Z">
+        <w:r>
+          <w:t xml:space="preserve">  &lt;Kent’s </w:t>
+        </w:r>
+      </w:ins>
+      <w:ins w:id="1" w:author="Peter" w:date="2013-04-08T09:07:00Z">
+        <w:r>
+          <w:t>comments</w:t>
+        </w:r>
+      </w:ins>
+      <w:ins w:id="2" w:author="Peter" w:date="2013-04-08T09:06:00Z">
+        <w:r>
+          <w:t xml:space="preserve">: </w:t>
+        </w:r>
+      </w:ins>
+      <w:ins w:id="3" w:author="Peter" w:date="2013-04-08T09:07:00Z">
+        <w:r>
+          <w:rPr>
+            <w:i/>
+            <w:rPrChange w:id="4" w:author="Peter" w:date="2013-04-08T09:07:00Z">
+              <w:rPr/>
+            </w:rPrChange>
+          </w:rPr>
+          <w:t xml:space="preserve">This is a very good question. Given that there are many widely used </w:t>
+        </w:r>
+        <w:proofErr w:type="spellStart"/>
+        <w:r>
+          <w:rPr>
+            <w:i/>
+            <w:rPrChange w:id="5" w:author="Peter" w:date="2013-04-08T09:07:00Z">
+              <w:rPr/>
+            </w:rPrChange>
+          </w:rPr>
+          <w:t>OPeNDAP</w:t>
+        </w:r>
+        <w:proofErr w:type="spellEnd"/>
+        <w:r>
+          <w:rPr>
+            <w:i/>
+            <w:rPrChange w:id="6" w:author="Peter" w:date="2013-04-08T09:07:00Z">
+              <w:rPr/>
+            </w:rPrChange>
+          </w:rPr>
+          <w:t xml:space="preserve"> clients, what’s the advantage of having HDFView to access </w:t>
+        </w:r>
+        <w:proofErr w:type="spellStart"/>
+        <w:r>
+          <w:rPr>
+            <w:i/>
+            <w:rPrChange w:id="7" w:author="Peter" w:date="2013-04-08T09:07:00Z">
+              <w:rPr/>
+            </w:rPrChange>
+          </w:rPr>
+          <w:t>OPeNDAP</w:t>
+        </w:r>
+        <w:proofErr w:type="spellEnd"/>
+        <w:r>
+          <w:rPr>
+            <w:i/>
+            <w:rPrChange w:id="8" w:author="Peter" w:date="2013-04-08T09:07:00Z">
+              <w:rPr/>
+            </w:rPrChange>
+          </w:rPr>
+          <w:t xml:space="preserve">? HDFView, in its name, is a viewer or editor for HDF? Why do we need it to access </w:t>
+        </w:r>
+        <w:proofErr w:type="spellStart"/>
+        <w:r>
+          <w:rPr>
+            <w:i/>
+            <w:rPrChange w:id="9" w:author="Peter" w:date="2013-04-08T09:07:00Z">
+              <w:rPr/>
+            </w:rPrChange>
+          </w:rPr>
+          <w:t>OPeNDAP</w:t>
+        </w:r>
+        <w:proofErr w:type="spellEnd"/>
+        <w:r>
+          <w:rPr>
+            <w:i/>
+            <w:rPrChange w:id="10" w:author="Peter" w:date="2013-04-08T09:07:00Z">
+              <w:rPr/>
+            </w:rPrChange>
+          </w:rPr>
+          <w:t xml:space="preserve">? So I think, before the support of </w:t>
+        </w:r>
+        <w:proofErr w:type="spellStart"/>
+        <w:r>
+          <w:rPr>
+            <w:i/>
+            <w:rPrChange w:id="11" w:author="Peter" w:date="2013-04-08T09:07:00Z">
+              <w:rPr/>
+            </w:rPrChange>
+          </w:rPr>
+          <w:t>OPeNDAP</w:t>
+        </w:r>
+        <w:proofErr w:type="spellEnd"/>
+        <w:r>
+          <w:rPr>
+            <w:i/>
+            <w:rPrChange w:id="12" w:author="Peter" w:date="2013-04-08T09:07:00Z">
+              <w:rPr/>
+            </w:rPrChange>
+          </w:rPr>
+          <w:t xml:space="preserve"> in HDFView, we should have a note and ask typical NASA stakeholders why this work is important. Personally I don’t think this work is important right now.  However, I may be wrong</w:t>
+        </w:r>
+        <w:r>
+          <w:t>.</w:t>
+        </w:r>
+        <w:r>
+          <w:t>&gt;</w:t>
+        </w:r>
+      </w:ins>
     </w:p>
     <w:p>
       <w:pPr>
@@ -508,7 +620,11 @@
         <w:t xml:space="preserve"> in</w:t>
       </w:r>
       <w:r>
-        <w:t xml:space="preserve"> a single XML file. DDX is the </w:t>
+        <w:t xml:space="preserve"> a </w:t>
+      </w:r>
+      <w:r>
+        <w:lastRenderedPageBreak/>
+        <w:t xml:space="preserve">single XML file. DDX is the </w:t>
       </w:r>
       <w:r>
         <w:t>"ancillary data"</w:t>
@@ -550,7 +666,6 @@
     </w:p>
     <w:p>
       <w:r>
-        <w:lastRenderedPageBreak/>
         <w:t xml:space="preserve">Client API – the </w:t>
       </w:r>
       <w:proofErr w:type="spellStart"/>
@@ -630,6 +745,52 @@
       <w:r>
         <w:t>Requirements</w:t>
       </w:r>
+    </w:p>
+    <w:p>
+      <w:pPr>
+        <w:rPr>
+          <w:ins w:id="13" w:author="Peter" w:date="2013-04-08T09:07:00Z"/>
+        </w:rPr>
+      </w:pPr>
+      <w:ins w:id="14" w:author="Peter" w:date="2013-04-08T09:07:00Z">
+        <w:r>
+          <w:t xml:space="preserve">&lt;Kent’s comments: </w:t>
+        </w:r>
+      </w:ins>
+      <w:ins w:id="15" w:author="Peter" w:date="2013-04-08T09:08:00Z">
+        <w:r>
+          <w:rPr>
+            <w:i/>
+            <w:rPrChange w:id="16" w:author="Peter" w:date="2013-04-08T09:08:00Z">
+              <w:rPr/>
+            </w:rPrChange>
+          </w:rPr>
+          <w:t xml:space="preserve">Information review should be pending before we know why we need to support </w:t>
+        </w:r>
+        <w:proofErr w:type="spellStart"/>
+        <w:r>
+          <w:rPr>
+            <w:i/>
+            <w:rPrChange w:id="17" w:author="Peter" w:date="2013-04-08T09:08:00Z">
+              <w:rPr/>
+            </w:rPrChange>
+          </w:rPr>
+          <w:t>OPeNDAP</w:t>
+        </w:r>
+        <w:proofErr w:type="spellEnd"/>
+        <w:r>
+          <w:rPr>
+            <w:i/>
+            <w:rPrChange w:id="18" w:author="Peter" w:date="2013-04-08T09:08:00Z">
+              <w:rPr/>
+            </w:rPrChange>
+          </w:rPr>
+          <w:t xml:space="preserve"> in HDFView</w:t>
+        </w:r>
+        <w:r>
+          <w:t>&gt;</w:t>
+        </w:r>
+      </w:ins>
     </w:p>
     <w:p>
       <w:r>
@@ -762,12 +923,12 @@
       </w:r>
     </w:p>
     <w:p>
-      <w:bookmarkStart w:id="0" w:name="_GoBack"/>
       <w:r>
         <w:rPr>
           <w:noProof/>
           <w:lang w:eastAsia="zh-CN"/>
         </w:rPr>
+        <w:lastRenderedPageBreak/>
         <w:pict>
           <v:shape id="_x0000_s1055" type="#_x0000_t32" style="position:absolute;left:0;text-align:left;margin-left:136.5pt;margin-top:49pt;width:.05pt;height:19.6pt;flip:y;z-index:251679744" o:connectortype="straight">
             <v:stroke startarrow="block" endarrow="block"/>
@@ -1002,7 +1163,6 @@
         </w:pict>
       </w:r>
     </w:p>
-    <w:bookmarkEnd w:id="0"/>
     <w:p>
       <w:r>
         <w:t xml:space="preserve">The critical part is to build the layer of HDF-Java DAP objects. There are three </w:t>
@@ -1092,11 +1252,7 @@
         <w:t xml:space="preserve"> </w:t>
       </w:r>
       <w:r>
-        <w:t xml:space="preserve">hierarchical </w:t>
-      </w:r>
-      <w:r>
-        <w:lastRenderedPageBreak/>
-        <w:t>structure of a</w:t>
+        <w:t>hierarchical structure of a</w:t>
       </w:r>
       <w:r>
         <w:t xml:space="preserve"> </w:t>
@@ -1456,6 +1612,12 @@
           <w:numId w:val="45"/>
         </w:numPr>
       </w:pPr>
+      <w:ins w:id="19" w:author="Peter" w:date="2013-04-08T09:12:00Z">
+        <w:r>
+          <w:lastRenderedPageBreak/>
+          <w:t xml:space="preserve">(20 hours) </w:t>
+        </w:r>
+      </w:ins>
       <w:r>
         <w:t xml:space="preserve">Study and learn the </w:t>
       </w:r>
@@ -1467,6 +1629,24 @@
       <w:r>
         <w:t xml:space="preserve"> model, especially the Java client APIs</w:t>
       </w:r>
+      <w:ins w:id="20" w:author="Peter" w:date="2013-04-08T09:09:00Z">
+        <w:r>
+          <w:t xml:space="preserve">, and figure how to map </w:t>
+        </w:r>
+        <w:proofErr w:type="gramStart"/>
+        <w:r>
+          <w:t>DAP</w:t>
+        </w:r>
+        <w:proofErr w:type="gramEnd"/>
+        <w:r>
+          <w:t xml:space="preserve"> message and data to HDF-Java objects</w:t>
+        </w:r>
+      </w:ins>
+      <w:ins w:id="21" w:author="Peter" w:date="2013-04-08T09:11:00Z">
+        <w:r>
+          <w:t xml:space="preserve">. We will need a technical RFC. </w:t>
+        </w:r>
+      </w:ins>
     </w:p>
     <w:p>
       <w:pPr>
@@ -1476,6 +1656,11 @@
           <w:numId w:val="45"/>
         </w:numPr>
       </w:pPr>
+      <w:ins w:id="22" w:author="Peter" w:date="2013-04-08T09:12:00Z">
+        <w:r>
+          <w:t xml:space="preserve">(80 hours) </w:t>
+        </w:r>
+      </w:ins>
       <w:r>
         <w:t xml:space="preserve">Implement HDF-Java layer for </w:t>
       </w:r>
@@ -1548,12 +1733,29 @@
           <w:ilvl w:val="1"/>
           <w:numId w:val="45"/>
         </w:numPr>
+        <w:rPr>
+          <w:ins w:id="23" w:author="Peter" w:date="2013-04-08T09:10:00Z"/>
+        </w:rPr>
       </w:pPr>
       <w:proofErr w:type="spellStart"/>
       <w:r>
         <w:t>DapDatatype</w:t>
       </w:r>
       <w:proofErr w:type="spellEnd"/>
+    </w:p>
+    <w:p>
+      <w:pPr>
+        <w:pStyle w:val="ListParagraph"/>
+        <w:numPr>
+          <w:ilvl w:val="1"/>
+          <w:numId w:val="45"/>
+        </w:numPr>
+      </w:pPr>
+      <w:ins w:id="24" w:author="Peter" w:date="2013-04-08T09:10:00Z">
+        <w:r>
+          <w:t>…</w:t>
+        </w:r>
+      </w:ins>
     </w:p>
     <w:p>
       <w:pPr>
@@ -1563,6 +1765,11 @@
           <w:numId w:val="45"/>
         </w:numPr>
       </w:pPr>
+      <w:ins w:id="25" w:author="Peter" w:date="2013-04-08T09:12:00Z">
+        <w:r>
+          <w:t xml:space="preserve">(40 hours) </w:t>
+        </w:r>
+      </w:ins>
       <w:r>
         <w:t>Integrate the DAP objects in HDFView</w:t>
       </w:r>
@@ -1575,6 +1782,11 @@
           <w:numId w:val="45"/>
         </w:numPr>
       </w:pPr>
+      <w:ins w:id="26" w:author="Peter" w:date="2013-04-08T09:12:00Z">
+        <w:r>
+          <w:t xml:space="preserve">(20 hours) </w:t>
+        </w:r>
+      </w:ins>
       <w:r>
         <w:t>Run testing on various servers and files</w:t>
       </w:r>
@@ -1587,6 +1799,13 @@
           <w:numId w:val="45"/>
         </w:numPr>
       </w:pPr>
+      <w:ins w:id="27" w:author="Peter" w:date="2013-04-08T09:12:00Z">
+        <w:r>
+          <w:t xml:space="preserve">(20 hours) </w:t>
+        </w:r>
+      </w:ins>
+      <w:bookmarkStart w:id="28" w:name="_GoBack"/>
+      <w:bookmarkEnd w:id="28"/>
       <w:r>
         <w:t>Write users guide and other related documents</w:t>
       </w:r>
@@ -1765,7 +1984,7 @@
               <w:rPr>
                 <w:noProof/>
               </w:rPr>
-              <w:t>2</w:t>
+              <w:t>3</w:t>
             </w:r>
             <w:r>
               <w:rPr>
@@ -1776,14 +1995,27 @@
             <w:r>
               <w:t xml:space="preserve"> of </w:t>
             </w:r>
-            <w:fldSimple w:instr=" NUMPAGES  ">
-              <w:r>
-                <w:rPr>
-                  <w:noProof/>
-                </w:rPr>
-                <w:t>4</w:t>
-              </w:r>
-            </w:fldSimple>
+            <w:r>
+              <w:fldChar w:fldCharType="begin"/>
+            </w:r>
+            <w:r>
+              <w:instrText xml:space="preserve"> NUMPAGES  </w:instrText>
+            </w:r>
+            <w:r>
+              <w:fldChar w:fldCharType="separate"/>
+            </w:r>
+            <w:r>
+              <w:rPr>
+                <w:noProof/>
+              </w:rPr>
+              <w:t>5</w:t>
+            </w:r>
+            <w:r>
+              <w:rPr>
+                <w:noProof/>
+              </w:rPr>
+              <w:fldChar w:fldCharType="end"/>
+            </w:r>
           </w:p>
         </w:sdtContent>
       </w:sdt>
@@ -1894,14 +2126,27 @@
             <w:r>
               <w:t xml:space="preserve"> of </w:t>
             </w:r>
-            <w:fldSimple w:instr=" NUMPAGES  ">
-              <w:r>
-                <w:rPr>
-                  <w:noProof/>
-                </w:rPr>
-                <w:t>4</w:t>
-              </w:r>
-            </w:fldSimple>
+            <w:r>
+              <w:fldChar w:fldCharType="begin"/>
+            </w:r>
+            <w:r>
+              <w:instrText xml:space="preserve"> NUMPAGES  </w:instrText>
+            </w:r>
+            <w:r>
+              <w:fldChar w:fldCharType="separate"/>
+            </w:r>
+            <w:r>
+              <w:rPr>
+                <w:noProof/>
+              </w:rPr>
+              <w:t>5</w:t>
+            </w:r>
+            <w:r>
+              <w:rPr>
+                <w:noProof/>
+              </w:rPr>
+              <w:fldChar w:fldCharType="end"/>
+            </w:r>
           </w:p>
         </w:sdtContent>
       </w:sdt>
@@ -5515,7 +5760,7 @@
 </file>
 
 <file path=customXml/itemProps1.xml><?xml version="1.0" encoding="utf-8"?>
-<ds:datastoreItem xmlns:ds="http://schemas.openxmlformats.org/officeDocument/2006/customXml" ds:itemID="{D5678CEB-649A-4C83-8B39-19A9BC2D610F}">
+<ds:datastoreItem xmlns:ds="http://schemas.openxmlformats.org/officeDocument/2006/customXml" ds:itemID="{5398451E-20EE-47AB-AB3F-05E92A32D505}">
   <ds:schemaRefs>
     <ds:schemaRef ds:uri="http://schemas.openxmlformats.org/officeDocument/2006/bibliography"/>
   </ds:schemaRefs>

</xml_diff>

<commit_message>
added rfc for hdf-eos plugin and update rfc for opendap
Former-commit-id: dfffc49066b0ae98d1ed9822c3f4984f833b3c5d
</commit_message>
<xml_diff>
--- a/RFCs/HDF5/hdf-java/nasa_briefing_2012/RFC_support_opendap_in_hdfview.docx
+++ b/RFCs/HDF5/hdf-java/nasa_briefing_2012/RFC_support_opendap_in_hdfview.docx
@@ -109,7 +109,12 @@
         <w:t>for this feature</w:t>
       </w:r>
       <w:r>
-        <w:t>. This RFC is to identify what need to be done and how it can be done in order to allow HDFView access file</w:t>
+        <w:t xml:space="preserve">. This RFC is to identify what need </w:t>
+      </w:r>
+      <w:bookmarkStart w:id="0" w:name="_GoBack"/>
+      <w:bookmarkEnd w:id="0"/>
+      <w:r>
+        <w:t>to be done and how it can be done in order to allow HDFView access file</w:t>
       </w:r>
       <w:r>
         <w:t>s</w:t>
@@ -190,118 +195,77 @@
       <w:r>
         <w:t>?</w:t>
       </w:r>
-      <w:ins w:id="0" w:author="Peter" w:date="2013-04-08T09:06:00Z">
-        <w:r>
-          <w:t xml:space="preserve">  &lt;Kent’s </w:t>
-        </w:r>
-      </w:ins>
-      <w:ins w:id="1" w:author="Peter" w:date="2013-04-08T09:07:00Z">
-        <w:r>
-          <w:t>comments</w:t>
-        </w:r>
-      </w:ins>
-      <w:ins w:id="2" w:author="Peter" w:date="2013-04-08T09:06:00Z">
-        <w:r>
-          <w:t xml:space="preserve">: </w:t>
-        </w:r>
-      </w:ins>
-      <w:ins w:id="3" w:author="Peter" w:date="2013-04-08T09:07:00Z">
-        <w:r>
-          <w:rPr>
-            <w:i/>
-            <w:rPrChange w:id="4" w:author="Peter" w:date="2013-04-08T09:07:00Z">
-              <w:rPr/>
-            </w:rPrChange>
-          </w:rPr>
-          <w:t xml:space="preserve">This is a very good question. Given that there are many widely used </w:t>
-        </w:r>
-        <w:proofErr w:type="spellStart"/>
-        <w:r>
-          <w:rPr>
-            <w:i/>
-            <w:rPrChange w:id="5" w:author="Peter" w:date="2013-04-08T09:07:00Z">
-              <w:rPr/>
-            </w:rPrChange>
-          </w:rPr>
-          <w:t>OPeNDAP</w:t>
-        </w:r>
-        <w:proofErr w:type="spellEnd"/>
-        <w:r>
-          <w:rPr>
-            <w:i/>
-            <w:rPrChange w:id="6" w:author="Peter" w:date="2013-04-08T09:07:00Z">
-              <w:rPr/>
-            </w:rPrChange>
-          </w:rPr>
-          <w:t xml:space="preserve"> clients, what’s the advantage of having HDFView to access </w:t>
-        </w:r>
-        <w:proofErr w:type="spellStart"/>
-        <w:r>
-          <w:rPr>
-            <w:i/>
-            <w:rPrChange w:id="7" w:author="Peter" w:date="2013-04-08T09:07:00Z">
-              <w:rPr/>
-            </w:rPrChange>
-          </w:rPr>
-          <w:t>OPeNDAP</w:t>
-        </w:r>
-        <w:proofErr w:type="spellEnd"/>
-        <w:r>
-          <w:rPr>
-            <w:i/>
-            <w:rPrChange w:id="8" w:author="Peter" w:date="2013-04-08T09:07:00Z">
-              <w:rPr/>
-            </w:rPrChange>
-          </w:rPr>
-          <w:t xml:space="preserve">? HDFView, in its name, is a viewer or editor for HDF? Why do we need it to access </w:t>
-        </w:r>
-        <w:proofErr w:type="spellStart"/>
-        <w:r>
-          <w:rPr>
-            <w:i/>
-            <w:rPrChange w:id="9" w:author="Peter" w:date="2013-04-08T09:07:00Z">
-              <w:rPr/>
-            </w:rPrChange>
-          </w:rPr>
-          <w:t>OPeNDAP</w:t>
-        </w:r>
-        <w:proofErr w:type="spellEnd"/>
-        <w:r>
-          <w:rPr>
-            <w:i/>
-            <w:rPrChange w:id="10" w:author="Peter" w:date="2013-04-08T09:07:00Z">
-              <w:rPr/>
-            </w:rPrChange>
-          </w:rPr>
-          <w:t xml:space="preserve">? So I think, before the support of </w:t>
-        </w:r>
-        <w:proofErr w:type="spellStart"/>
-        <w:r>
-          <w:rPr>
-            <w:i/>
-            <w:rPrChange w:id="11" w:author="Peter" w:date="2013-04-08T09:07:00Z">
-              <w:rPr/>
-            </w:rPrChange>
-          </w:rPr>
-          <w:t>OPeNDAP</w:t>
-        </w:r>
-        <w:proofErr w:type="spellEnd"/>
-        <w:r>
-          <w:rPr>
-            <w:i/>
-            <w:rPrChange w:id="12" w:author="Peter" w:date="2013-04-08T09:07:00Z">
-              <w:rPr/>
-            </w:rPrChange>
-          </w:rPr>
-          <w:t xml:space="preserve"> in HDFView, we should have a note and ask typical NASA stakeholders why this work is important. Personally I don’t think this work is important right now.  However, I may be wrong</w:t>
-        </w:r>
-        <w:r>
-          <w:t>.</w:t>
-        </w:r>
-        <w:r>
-          <w:t>&gt;</w:t>
-        </w:r>
-      </w:ins>
+      <w:r>
+        <w:t xml:space="preserve">  &lt;Kent’s comments: </w:t>
+      </w:r>
+      <w:r>
+        <w:rPr>
+          <w:i/>
+        </w:rPr>
+        <w:t xml:space="preserve">This is a very good question. Given that there are many widely used </w:t>
+      </w:r>
+      <w:proofErr w:type="spellStart"/>
+      <w:r>
+        <w:rPr>
+          <w:i/>
+        </w:rPr>
+        <w:t>OPeNDAP</w:t>
+      </w:r>
+      <w:proofErr w:type="spellEnd"/>
+      <w:r>
+        <w:rPr>
+          <w:i/>
+        </w:rPr>
+        <w:t xml:space="preserve"> clients, what’s the advantage of having HDFView to access </w:t>
+      </w:r>
+      <w:proofErr w:type="spellStart"/>
+      <w:r>
+        <w:rPr>
+          <w:i/>
+        </w:rPr>
+        <w:t>OPeNDAP</w:t>
+      </w:r>
+      <w:proofErr w:type="spellEnd"/>
+      <w:r>
+        <w:rPr>
+          <w:i/>
+        </w:rPr>
+        <w:t xml:space="preserve">? HDFView, in its name, is a viewer or editor for HDF? Why do we need it to access </w:t>
+      </w:r>
+      <w:proofErr w:type="spellStart"/>
+      <w:r>
+        <w:rPr>
+          <w:i/>
+        </w:rPr>
+        <w:t>OPeNDAP</w:t>
+      </w:r>
+      <w:proofErr w:type="spellEnd"/>
+      <w:r>
+        <w:rPr>
+          <w:i/>
+        </w:rPr>
+        <w:t xml:space="preserve">? So I think, before the support of </w:t>
+      </w:r>
+      <w:proofErr w:type="spellStart"/>
+      <w:r>
+        <w:rPr>
+          <w:i/>
+        </w:rPr>
+        <w:t>OPeNDAP</w:t>
+      </w:r>
+      <w:proofErr w:type="spellEnd"/>
+      <w:r>
+        <w:rPr>
+          <w:i/>
+        </w:rPr>
+        <w:t xml:space="preserve"> in HDFView, we should have a note and ask typical NASA stakeholders why this work is important. Personally I don’t think this work is important right now.  However, I may be wrong</w:t>
+      </w:r>
+      <w:r>
+        <w:t>.</w:t>
+      </w:r>
+      <w:r>
+        <w:t>&gt;</w:t>
+      </w:r>
     </w:p>
     <w:p>
       <w:pPr>
@@ -390,7 +354,7 @@
           </v:shapetype>
           <v:shape id="_x0000_s1029" type="#_x0000_t116" style="position:absolute;left:0;text-align:left;margin-left:242pt;margin-top:46.8pt;width:77.5pt;height:30.5pt;z-index:251661312" fillcolor="#5e9eff">
             <v:fill color2="#ffebfa" recolor="t" rotate="t" colors="0 #5e9eff;26214f #85c2ff;45875f #c4d6eb;1 #ffebfa" method="none" focus="50%" type="gradient"/>
-            <v:textbox>
+            <v:textbox style="mso-next-textbox:#_x0000_s1029">
               <w:txbxContent>
                 <w:p>
                   <w:pPr>
@@ -413,7 +377,7 @@
         <w:pict>
           <v:shape id="_x0000_s1035" type="#_x0000_t116" style="position:absolute;left:0;text-align:left;margin-left:327pt;margin-top:46.8pt;width:77.5pt;height:30.5pt;z-index:251665408" fillcolor="#5e9eff">
             <v:fill color2="#ffebfa" recolor="t" rotate="t" colors="0 #5e9eff;26214f #85c2ff;45875f #c4d6eb;1 #ffebfa" method="none" focus="50%" type="gradient"/>
-            <v:textbox>
+            <v:textbox style="mso-next-textbox:#_x0000_s1035">
               <w:txbxContent>
                 <w:p>
                   <w:pPr>
@@ -747,50 +711,32 @@
       </w:r>
     </w:p>
     <w:p>
-      <w:pPr>
+      <w:r>
+        <w:t xml:space="preserve">&lt;Kent’s comments: </w:t>
+      </w:r>
+      <w:r>
         <w:rPr>
-          <w:ins w:id="13" w:author="Peter" w:date="2013-04-08T09:07:00Z"/>
+          <w:i/>
         </w:rPr>
-      </w:pPr>
-      <w:ins w:id="14" w:author="Peter" w:date="2013-04-08T09:07:00Z">
-        <w:r>
-          <w:t xml:space="preserve">&lt;Kent’s comments: </w:t>
-        </w:r>
-      </w:ins>
-      <w:ins w:id="15" w:author="Peter" w:date="2013-04-08T09:08:00Z">
-        <w:r>
-          <w:rPr>
-            <w:i/>
-            <w:rPrChange w:id="16" w:author="Peter" w:date="2013-04-08T09:08:00Z">
-              <w:rPr/>
-            </w:rPrChange>
-          </w:rPr>
-          <w:t xml:space="preserve">Information review should be pending before we know why we need to support </w:t>
-        </w:r>
-        <w:proofErr w:type="spellStart"/>
-        <w:r>
-          <w:rPr>
-            <w:i/>
-            <w:rPrChange w:id="17" w:author="Peter" w:date="2013-04-08T09:08:00Z">
-              <w:rPr/>
-            </w:rPrChange>
-          </w:rPr>
-          <w:t>OPeNDAP</w:t>
-        </w:r>
-        <w:proofErr w:type="spellEnd"/>
-        <w:r>
-          <w:rPr>
-            <w:i/>
-            <w:rPrChange w:id="18" w:author="Peter" w:date="2013-04-08T09:08:00Z">
-              <w:rPr/>
-            </w:rPrChange>
-          </w:rPr>
-          <w:t xml:space="preserve"> in HDFView</w:t>
-        </w:r>
-        <w:r>
-          <w:t>&gt;</w:t>
-        </w:r>
-      </w:ins>
+        <w:t xml:space="preserve">Information review should be pending before we know why we need to support </w:t>
+      </w:r>
+      <w:proofErr w:type="spellStart"/>
+      <w:r>
+        <w:rPr>
+          <w:i/>
+        </w:rPr>
+        <w:t>OPeNDAP</w:t>
+      </w:r>
+      <w:proofErr w:type="spellEnd"/>
+      <w:r>
+        <w:rPr>
+          <w:i/>
+        </w:rPr>
+        <w:t xml:space="preserve"> in HDFView</w:t>
+      </w:r>
+      <w:r>
+        <w:t>&gt;</w:t>
+      </w:r>
     </w:p>
     <w:p>
       <w:r>
@@ -988,7 +934,7 @@
         <w:pict>
           <v:shape id="_x0000_s1051" type="#_x0000_t116" style="position:absolute;left:0;text-align:left;margin-left:371.5pt;margin-top:163.5pt;width:77.5pt;height:30.5pt;z-index:251675648" fillcolor="#5e9eff">
             <v:fill color2="#ffebfa" recolor="t" rotate="t" colors="0 #5e9eff;26214f #85c2ff;45875f #c4d6eb;1 #ffebfa" method="none" focus="50%" type="gradient"/>
-            <v:textbox>
+            <v:textbox style="mso-next-textbox:#_x0000_s1051">
               <w:txbxContent>
                 <w:p>
                   <w:pPr>
@@ -1019,7 +965,7 @@
         <w:pict>
           <v:shape id="_x0000_s1049" type="#_x0000_t116" style="position:absolute;left:0;text-align:left;margin-left:284.5pt;margin-top:161pt;width:77.5pt;height:30.5pt;z-index:251673600" fillcolor="#5e9eff">
             <v:fill color2="#ffebfa" recolor="t" rotate="t" colors="0 #5e9eff;26214f #85c2ff;45875f #c4d6eb;1 #ffebfa" method="none" focus="50%" type="gradient"/>
-            <v:textbox>
+            <v:textbox style="mso-next-textbox:#_x0000_s1049">
               <w:txbxContent>
                 <w:p>
                   <w:pPr>
@@ -1612,12 +1558,10 @@
           <w:numId w:val="45"/>
         </w:numPr>
       </w:pPr>
-      <w:ins w:id="19" w:author="Peter" w:date="2013-04-08T09:12:00Z">
-        <w:r>
-          <w:lastRenderedPageBreak/>
-          <w:t xml:space="preserve">(20 hours) </w:t>
-        </w:r>
-      </w:ins>
+      <w:r>
+        <w:lastRenderedPageBreak/>
+        <w:t xml:space="preserve">(20 hours) </w:t>
+      </w:r>
       <w:r>
         <w:t xml:space="preserve">Study and learn the </w:t>
       </w:r>
@@ -1629,24 +1573,17 @@
       <w:r>
         <w:t xml:space="preserve"> model, especially the Java client APIs</w:t>
       </w:r>
-      <w:ins w:id="20" w:author="Peter" w:date="2013-04-08T09:09:00Z">
-        <w:r>
-          <w:t xml:space="preserve">, and figure how to map </w:t>
-        </w:r>
-        <w:proofErr w:type="gramStart"/>
-        <w:r>
-          <w:t>DAP</w:t>
-        </w:r>
-        <w:proofErr w:type="gramEnd"/>
-        <w:r>
-          <w:t xml:space="preserve"> message and data to HDF-Java objects</w:t>
-        </w:r>
-      </w:ins>
-      <w:ins w:id="21" w:author="Peter" w:date="2013-04-08T09:11:00Z">
-        <w:r>
-          <w:t xml:space="preserve">. We will need a technical RFC. </w:t>
-        </w:r>
-      </w:ins>
+      <w:r>
+        <w:t xml:space="preserve">, and figure how to map </w:t>
+      </w:r>
+      <w:proofErr w:type="gramStart"/>
+      <w:r>
+        <w:t>DAP</w:t>
+      </w:r>
+      <w:proofErr w:type="gramEnd"/>
+      <w:r>
+        <w:t xml:space="preserve"> message and data to HDF-Java objects. We will need a technical RFC. </w:t>
+      </w:r>
     </w:p>
     <w:p>
       <w:pPr>
@@ -1656,11 +1593,9 @@
           <w:numId w:val="45"/>
         </w:numPr>
       </w:pPr>
-      <w:ins w:id="22" w:author="Peter" w:date="2013-04-08T09:12:00Z">
-        <w:r>
-          <w:t xml:space="preserve">(80 hours) </w:t>
-        </w:r>
-      </w:ins>
+      <w:r>
+        <w:t xml:space="preserve">(80 hours) </w:t>
+      </w:r>
       <w:r>
         <w:t xml:space="preserve">Implement HDF-Java layer for </w:t>
       </w:r>
@@ -1733,9 +1668,6 @@
           <w:ilvl w:val="1"/>
           <w:numId w:val="45"/>
         </w:numPr>
-        <w:rPr>
-          <w:ins w:id="23" w:author="Peter" w:date="2013-04-08T09:10:00Z"/>
-        </w:rPr>
       </w:pPr>
       <w:proofErr w:type="spellStart"/>
       <w:r>
@@ -1751,11 +1683,9 @@
           <w:numId w:val="45"/>
         </w:numPr>
       </w:pPr>
-      <w:ins w:id="24" w:author="Peter" w:date="2013-04-08T09:10:00Z">
-        <w:r>
-          <w:t>…</w:t>
-        </w:r>
-      </w:ins>
+      <w:r>
+        <w:t>…</w:t>
+      </w:r>
     </w:p>
     <w:p>
       <w:pPr>
@@ -1765,11 +1695,9 @@
           <w:numId w:val="45"/>
         </w:numPr>
       </w:pPr>
-      <w:ins w:id="25" w:author="Peter" w:date="2013-04-08T09:12:00Z">
-        <w:r>
-          <w:t xml:space="preserve">(40 hours) </w:t>
-        </w:r>
-      </w:ins>
+      <w:r>
+        <w:t xml:space="preserve">(40 hours) </w:t>
+      </w:r>
       <w:r>
         <w:t>Integrate the DAP objects in HDFView</w:t>
       </w:r>
@@ -1782,11 +1710,9 @@
           <w:numId w:val="45"/>
         </w:numPr>
       </w:pPr>
-      <w:ins w:id="26" w:author="Peter" w:date="2013-04-08T09:12:00Z">
-        <w:r>
-          <w:t xml:space="preserve">(20 hours) </w:t>
-        </w:r>
-      </w:ins>
+      <w:r>
+        <w:t xml:space="preserve">(20 hours) </w:t>
+      </w:r>
       <w:r>
         <w:t>Run testing on various servers and files</w:t>
       </w:r>
@@ -1799,13 +1725,9 @@
           <w:numId w:val="45"/>
         </w:numPr>
       </w:pPr>
-      <w:ins w:id="27" w:author="Peter" w:date="2013-04-08T09:12:00Z">
-        <w:r>
-          <w:t xml:space="preserve">(20 hours) </w:t>
-        </w:r>
-      </w:ins>
-      <w:bookmarkStart w:id="28" w:name="_GoBack"/>
-      <w:bookmarkEnd w:id="28"/>
+      <w:r>
+        <w:t xml:space="preserve">(20 hours) </w:t>
+      </w:r>
       <w:r>
         <w:t>Write users guide and other related documents</w:t>
       </w:r>
@@ -1867,7 +1789,6 @@
       <w:pgSz w:w="12240" w:h="15840" w:code="1"/>
       <w:pgMar w:top="1440" w:right="1080" w:bottom="1440" w:left="1080" w:header="432" w:footer="720" w:gutter="0"/>
       <w:cols w:space="720"/>
-      <w:titlePg/>
       <w:docGrid w:linePitch="360"/>
     </w:sectPr>
   </w:body>
@@ -1925,7 +1846,7 @@
                 <w:lang w:eastAsia="zh-CN"/>
               </w:rPr>
               <w:drawing>
-                <wp:anchor distT="0" distB="0" distL="0" distR="0" simplePos="0" relativeHeight="251658240" behindDoc="0" locked="0" layoutInCell="1" allowOverlap="1" wp14:anchorId="20C3E25B" wp14:editId="15CF9301">
+                <wp:anchor distT="0" distB="0" distL="0" distR="0" simplePos="0" relativeHeight="251658240" behindDoc="0" locked="0" layoutInCell="1" allowOverlap="1" wp14:anchorId="222DCEB5" wp14:editId="525FAF4C">
                   <wp:simplePos x="0" y="0"/>
                   <wp:positionH relativeFrom="leftMargin">
                     <wp:posOffset>822960</wp:posOffset>
@@ -1936,7 +1857,7 @@
                   <wp:extent cx="594360" cy="360680"/>
                   <wp:effectExtent l="19050" t="0" r="0" b="0"/>
                   <wp:wrapSquare wrapText="right"/>
-                  <wp:docPr id="1" name="Picture 0" descr="hdf2.gif"/>
+                  <wp:docPr id="5" name="Picture 0" descr="hdf2.gif"/>
                   <wp:cNvGraphicFramePr>
                     <a:graphicFrameLocks xmlns:a="http://schemas.openxmlformats.org/drawingml/2006/main" noChangeAspect="1"/>
                   </wp:cNvGraphicFramePr>
@@ -1984,7 +1905,7 @@
               <w:rPr>
                 <w:noProof/>
               </w:rPr>
-              <w:t>3</w:t>
+              <w:t>4</w:t>
             </w:r>
             <w:r>
               <w:rPr>
@@ -2056,7 +1977,7 @@
                 <w:lang w:eastAsia="zh-CN"/>
               </w:rPr>
               <w:drawing>
-                <wp:anchor distT="0" distB="0" distL="0" distR="0" simplePos="0" relativeHeight="251660288" behindDoc="0" locked="0" layoutInCell="1" allowOverlap="1" wp14:anchorId="24FD7C9F" wp14:editId="2BA2B209">
+                <wp:anchor distT="0" distB="0" distL="0" distR="0" simplePos="0" relativeHeight="251660288" behindDoc="0" locked="0" layoutInCell="1" allowOverlap="1" wp14:anchorId="402B9548" wp14:editId="630AB51C">
                   <wp:simplePos x="0" y="0"/>
                   <wp:positionH relativeFrom="leftMargin">
                     <wp:posOffset>822960</wp:posOffset>
@@ -2067,7 +1988,7 @@
                   <wp:extent cx="594360" cy="360680"/>
                   <wp:effectExtent l="19050" t="0" r="0" b="0"/>
                   <wp:wrapSquare wrapText="right"/>
-                  <wp:docPr id="3" name="Picture 0" descr="hdf2.gif"/>
+                  <wp:docPr id="6" name="Picture 0" descr="hdf2.gif"/>
                   <wp:cNvGraphicFramePr>
                     <a:graphicFrameLocks xmlns:a="http://schemas.openxmlformats.org/drawingml/2006/main" noChangeAspect="1"/>
                   </wp:cNvGraphicFramePr>
@@ -5760,7 +5681,7 @@
 </file>
 
 <file path=customXml/itemProps1.xml><?xml version="1.0" encoding="utf-8"?>
-<ds:datastoreItem xmlns:ds="http://schemas.openxmlformats.org/officeDocument/2006/customXml" ds:itemID="{5398451E-20EE-47AB-AB3F-05E92A32D505}">
+<ds:datastoreItem xmlns:ds="http://schemas.openxmlformats.org/officeDocument/2006/customXml" ds:itemID="{101F5306-C7A6-480A-BF93-32D788A854EE}">
   <ds:schemaRefs>
     <ds:schemaRef ds:uri="http://schemas.openxmlformats.org/officeDocument/2006/bibliography"/>
   </ds:schemaRefs>

</xml_diff>